<commit_message>
updated portfolio url in resume
</commit_message>
<xml_diff>
--- a/public/assets/Mohmedhusain_Vaid_Resume.docx
+++ b/public/assets/Mohmedhusain_Vaid_Resume.docx
@@ -183,7 +183,21 @@
             <w:rStyle w:val="Hyperlink"/>
             <w:rFonts w:ascii="Times New Roman" w:hAnsi="Times New Roman" w:cs="Times New Roman"/>
           </w:rPr>
-          <w:t>https://www.linkedin.com/in/mohmedvaid</w:t>
+          <w:t>https://www.linke</w:t>
+        </w:r>
+        <w:r>
+          <w:rPr>
+            <w:rStyle w:val="Hyperlink"/>
+            <w:rFonts w:ascii="Times New Roman" w:hAnsi="Times New Roman" w:cs="Times New Roman"/>
+          </w:rPr>
+          <w:t>d</w:t>
+        </w:r>
+        <w:r>
+          <w:rPr>
+            <w:rStyle w:val="Hyperlink"/>
+            <w:rFonts w:ascii="Times New Roman" w:hAnsi="Times New Roman" w:cs="Times New Roman"/>
+          </w:rPr>
+          <w:t>in.com/in/mohmedvaid</w:t>
         </w:r>
       </w:hyperlink>
       <w:r>
@@ -227,7 +241,21 @@
             <w:rStyle w:val="Hyperlink"/>
             <w:rFonts w:ascii="Times New Roman" w:hAnsi="Times New Roman" w:cs="Times New Roman"/>
           </w:rPr>
-          <w:t>Github.com/</w:t>
+          <w:t>Github</w:t>
+        </w:r>
+        <w:r>
+          <w:rPr>
+            <w:rStyle w:val="Hyperlink"/>
+            <w:rFonts w:ascii="Times New Roman" w:hAnsi="Times New Roman" w:cs="Times New Roman"/>
+          </w:rPr>
+          <w:t>.</w:t>
+        </w:r>
+        <w:r>
+          <w:rPr>
+            <w:rStyle w:val="Hyperlink"/>
+            <w:rFonts w:ascii="Times New Roman" w:hAnsi="Times New Roman" w:cs="Times New Roman"/>
+          </w:rPr>
+          <w:t>com/</w:t>
         </w:r>
         <w:proofErr w:type="spellStart"/>
         <w:r>
@@ -275,7 +303,21 @@
             <w:rStyle w:val="Hyperlink"/>
             <w:rFonts w:ascii="Times New Roman" w:hAnsi="Times New Roman" w:cs="Times New Roman"/>
           </w:rPr>
-          <w:t>https://mohmedvaid.herokuapp.com/</w:t>
+          <w:t>https://mohmedv</w:t>
+        </w:r>
+        <w:r>
+          <w:rPr>
+            <w:rStyle w:val="Hyperlink"/>
+            <w:rFonts w:ascii="Times New Roman" w:hAnsi="Times New Roman" w:cs="Times New Roman"/>
+          </w:rPr>
+          <w:t>a</w:t>
+        </w:r>
+        <w:r>
+          <w:rPr>
+            <w:rStyle w:val="Hyperlink"/>
+            <w:rFonts w:ascii="Times New Roman" w:hAnsi="Times New Roman" w:cs="Times New Roman"/>
+          </w:rPr>
+          <w:t>id.com</w:t>
         </w:r>
       </w:hyperlink>
     </w:p>
@@ -2644,6 +2686,30 @@
       <w:contextualSpacing/>
     </w:pPr>
   </w:style>
+  <w:style w:type="character" w:styleId="UnresolvedMention">
+    <w:name w:val="Unresolved Mention"/>
+    <w:basedOn w:val="DefaultParagraphFont"/>
+    <w:uiPriority w:val="99"/>
+    <w:semiHidden/>
+    <w:unhideWhenUsed/>
+    <w:rsid w:val="00C57C9B"/>
+    <w:rPr>
+      <w:color w:val="605E5C"/>
+      <w:shd w:val="clear" w:color="auto" w:fill="E1DFDD"/>
+    </w:rPr>
+  </w:style>
+  <w:style w:type="character" w:styleId="FollowedHyperlink">
+    <w:name w:val="FollowedHyperlink"/>
+    <w:basedOn w:val="DefaultParagraphFont"/>
+    <w:uiPriority w:val="99"/>
+    <w:semiHidden/>
+    <w:unhideWhenUsed/>
+    <w:rsid w:val="00C57C9B"/>
+    <w:rPr>
+      <w:color w:val="800080" w:themeColor="followedHyperlink"/>
+      <w:u w:val="single"/>
+    </w:rPr>
+  </w:style>
 </w:styles>
 </file>
 

</xml_diff>